<commit_message>
fix efect kontak di menubar.phtml, penambahan button reset, kembali di penggunaedit.phtml
</commit_message>
<xml_diff>
--- a/buku panduan.docx
+++ b/buku panduan.docx
@@ -152,7 +152,7 @@
           <w:sdtPr>
             <w:rPr>
               <w:color w:val="5B9BD5" w:themeColor="accent1"/>
-              <w:sz w:val="40"/>
+              <w:sz w:val="36"/>
               <w:szCs w:val="28"/>
             </w:rPr>
             <w:alias w:val="Subtitle"/>
@@ -179,11 +179,28 @@
               <w:r>
                 <w:rPr>
                   <w:color w:val="5B9BD5" w:themeColor="accent1"/>
-                  <w:sz w:val="40"/>
+                  <w:sz w:val="36"/>
                   <w:szCs w:val="28"/>
                   <w:lang w:val="id-ID"/>
                 </w:rPr>
-                <w:t>Sistem Informasi Manajemen Kinerja Pelayanan Kelurahan Leuwigajah</w:t>
+                <w:t xml:space="preserve">Sistem Informasi Manajemen Kinerja Pelayanan </w:t>
+              </w:r>
+              <w:r>
+                <w:rPr>
+                  <w:color w:val="5B9BD5" w:themeColor="accent1"/>
+                  <w:sz w:val="36"/>
+                  <w:szCs w:val="28"/>
+                </w:rPr>
+                <w:t xml:space="preserve">(SIMKIP) </w:t>
+              </w:r>
+              <w:r>
+                <w:rPr>
+                  <w:color w:val="5B9BD5" w:themeColor="accent1"/>
+                  <w:sz w:val="36"/>
+                  <w:szCs w:val="28"/>
+                  <w:lang w:val="id-ID"/>
+                </w:rPr>
+                <w:t>Kelurahan Leuwigajah</w:t>
               </w:r>
             </w:p>
           </w:sdtContent>
@@ -275,7 +292,7 @@
                                   <w:tag w:val=""/>
                                   <w:id w:val="-1059092856"/>
                                   <w:dataBinding w:prefixMappings="xmlns:ns0='http://schemas.microsoft.com/office/2006/coverPageProps' " w:xpath="/ns0:CoverPageProperties[1]/ns0:PublishDate[1]" w:storeItemID="{55AF091B-3C7A-41E3-B477-F2FDAA23CFDA}"/>
-                                  <w:date>
+                                  <w:date w:fullDate="2014-01-01T00:00:00Z">
                                     <w:dateFormat w:val="MMMM d, yyyy"/>
                                     <w:lid w:val="en-US"/>
                                     <w:storeMappedDataAs w:val="dateTime"/>
@@ -304,7 +321,7 @@
                                         <w:sz w:val="28"/>
                                         <w:szCs w:val="28"/>
                                       </w:rPr>
-                                      <w:t>2014</w:t>
+                                      <w:t>January 1, 2014</w:t>
                                     </w:r>
                                   </w:p>
                                 </w:sdtContent>
@@ -351,7 +368,7 @@
                             <w:tag w:val=""/>
                             <w:id w:val="-1059092856"/>
                             <w:dataBinding w:prefixMappings="xmlns:ns0='http://schemas.microsoft.com/office/2006/coverPageProps' " w:xpath="/ns0:CoverPageProperties[1]/ns0:PublishDate[1]" w:storeItemID="{55AF091B-3C7A-41E3-B477-F2FDAA23CFDA}"/>
-                            <w:date>
+                            <w:date w:fullDate="2014-01-01T00:00:00Z">
                               <w:dateFormat w:val="MMMM d, yyyy"/>
                               <w:lid w:val="en-US"/>
                               <w:storeMappedDataAs w:val="dateTime"/>
@@ -380,7 +397,7 @@
                                   <w:sz w:val="28"/>
                                   <w:szCs w:val="28"/>
                                 </w:rPr>
-                                <w:t>2014</w:t>
+                                <w:t>January 1, 2014</w:t>
                               </w:r>
                             </w:p>
                           </w:sdtContent>
@@ -450,6 +467,8 @@
           </w:r>
         </w:p>
         <w:p/>
+        <w:bookmarkStart w:id="0" w:name="_GoBack" w:displacedByCustomXml="next"/>
+        <w:bookmarkEnd w:id="0" w:displacedByCustomXml="next"/>
       </w:sdtContent>
     </w:sdt>
     <w:p/>
@@ -466,6 +485,11 @@
     <w:p/>
     <w:p/>
     <w:p/>
+    <w:p>
+      <w:r>
+        <w:br w:type="page"/>
+      </w:r>
+    </w:p>
     <w:p/>
     <w:p>
       <w:pPr>
@@ -488,7 +512,6 @@
           <w:b/>
           <w:sz w:val="24"/>
         </w:rPr>
-        <w:lastRenderedPageBreak/>
         <w:t>Menga</w:t>
       </w:r>
       <w:r>
@@ -950,6 +973,7 @@
           <w:rFonts w:cs="Arial"/>
           <w:sz w:val="24"/>
         </w:rPr>
+        <w:lastRenderedPageBreak/>
         <w:t>Jika anda masuk sebagai admin, maka akan muncul halaman admin sebagai berikut:</w:t>
       </w:r>
     </w:p>
@@ -969,7 +993,6 @@
           <w:noProof/>
           <w:lang w:eastAsia="id-ID"/>
         </w:rPr>
-        <w:lastRenderedPageBreak/>
         <w:drawing>
           <wp:inline distT="0" distB="0" distL="0" distR="0" wp14:anchorId="19212A1C" wp14:editId="0C5335F6">
             <wp:extent cx="3962400" cy="3899888"/>
@@ -1240,7 +1263,16 @@
           <w:b/>
           <w:sz w:val="24"/>
         </w:rPr>
-        <w:t>Data Pelayanan Keseluruhan</w:t>
+        <w:t xml:space="preserve">Data Pelayanan </w:t>
+      </w:r>
+      <w:r>
+        <w:rPr>
+          <w:rFonts w:cs="Arial"/>
+          <w:b/>
+          <w:sz w:val="24"/>
+        </w:rPr>
+        <w:lastRenderedPageBreak/>
+        <w:t>Keseluruhan</w:t>
       </w:r>
       <w:r>
         <w:rPr>
@@ -1303,7 +1335,6 @@
           <w:noProof/>
           <w:lang w:eastAsia="id-ID"/>
         </w:rPr>
-        <w:lastRenderedPageBreak/>
         <w:drawing>
           <wp:inline distT="0" distB="0" distL="0" distR="0" wp14:anchorId="692129DD" wp14:editId="59D68C0C">
             <wp:extent cx="2162175" cy="457200"/>
@@ -1907,6 +1938,7 @@
           <w:rFonts w:cs="Arial"/>
           <w:sz w:val="24"/>
         </w:rPr>
+        <w:lastRenderedPageBreak/>
         <w:t xml:space="preserve">Laporan </w:t>
       </w:r>
       <w:r>
@@ -1984,7 +2016,6 @@
           <w:noProof/>
           <w:lang w:eastAsia="id-ID"/>
         </w:rPr>
-        <w:lastRenderedPageBreak/>
         <w:drawing>
           <wp:inline distT="0" distB="0" distL="0" distR="0" wp14:anchorId="474E09DE" wp14:editId="581D990F">
             <wp:extent cx="4552950" cy="2289590"/>
@@ -18593,6 +18624,7 @@
     <w:rsidRoot w:val="00C44763"/>
     <w:rsid w:val="002C4643"/>
     <w:rsid w:val="004C44A8"/>
+    <w:rsid w:val="00B666C3"/>
     <w:rsid w:val="00C44763"/>
     <w:rsid w:val="00D91887"/>
   </w:rsids>

</xml_diff>